<commit_message>
links and changes to theories section
</commit_message>
<xml_diff>
--- a/Zettelkasten links.docx
+++ b/Zettelkasten links.docx
@@ -29,16 +29,12 @@
         <w:r>
           <w:rPr>
             <w:rStyle w:val="Hyperlink"/>
-            <w:lang w:val="en-US"/>
           </w:rPr>
-          <w:t>https://etomiuk.github.io/Zettlekasten/</w:t>
+          <w:t>https://etomiuk.github.io/Zettelkasten/</w:t>
         </w:r>
       </w:hyperlink>
       <w:r>
-        <w:rPr>
-          <w:lang w:val="en-US"/>
-        </w:rPr>
-        <w:t xml:space="preserve"> </w:t>
+        <w:t> </w:t>
       </w:r>
     </w:p>
     <w:p>
@@ -62,20 +58,35 @@
         <w:t xml:space="preserve"> link (to track changes): </w:t>
       </w:r>
       <w:hyperlink r:id="rId5" w:history="1">
+        <w:proofErr w:type="spellStart"/>
         <w:r>
           <w:rPr>
             <w:rStyle w:val="Hyperlink"/>
-            <w:lang w:val="en-US"/>
           </w:rPr>
-          <w:t>https://github.com/etomiuk/Zettlekasten</w:t>
+          <w:t>etomiuk</w:t>
+        </w:r>
+        <w:proofErr w:type="spellEnd"/>
+        <w:r>
+          <w:rPr>
+            <w:rStyle w:val="Hyperlink"/>
+          </w:rPr>
+          <w:t>/</w:t>
+        </w:r>
+        <w:proofErr w:type="spellStart"/>
+        <w:r>
+          <w:rPr>
+            <w:rStyle w:val="Hyperlink"/>
+          </w:rPr>
+          <w:t>Zettelkasten</w:t>
+        </w:r>
+        <w:proofErr w:type="spellEnd"/>
+        <w:r>
+          <w:rPr>
+            <w:rStyle w:val="Hyperlink"/>
+          </w:rPr>
+          <w:t xml:space="preserve"> (github.com)</w:t>
         </w:r>
       </w:hyperlink>
-      <w:r>
-        <w:rPr>
-          <w:lang w:val="en-US"/>
-        </w:rPr>
-        <w:t xml:space="preserve"> </w:t>
-      </w:r>
     </w:p>
     <w:sectPr>
       <w:pgSz w:w="12240" w:h="15840"/>

</xml_diff>